<commit_message>
Add: Backup dia 5
</commit_message>
<xml_diff>
--- a/Bitacora.docx
+++ b/Bitacora.docx
@@ -285,7 +285,7 @@
           <w:noProof/>
         </w:rPr>
         <w:drawing>
-          <wp:anchor distT="0" distB="0" distL="114300" distR="114300" simplePos="0" relativeHeight="251671552" behindDoc="0" locked="0" layoutInCell="1" allowOverlap="1" wp14:anchorId="1E8CA38C" wp14:editId="79FEF46D">
+          <wp:anchor distT="0" distB="0" distL="114300" distR="114300" simplePos="0" relativeHeight="251671552" behindDoc="0" locked="0" layoutInCell="1" allowOverlap="1" wp14:anchorId="1E8CA38C" wp14:editId="3EC38EAB">
             <wp:simplePos x="0" y="0"/>
             <wp:positionH relativeFrom="column">
               <wp:posOffset>458470</wp:posOffset>
@@ -350,7 +350,7 @@
           <w:noProof/>
         </w:rPr>
         <w:drawing>
-          <wp:anchor distT="0" distB="0" distL="114300" distR="114300" simplePos="0" relativeHeight="251670528" behindDoc="0" locked="0" layoutInCell="1" allowOverlap="1" wp14:anchorId="235A3D23" wp14:editId="41EB4691">
+          <wp:anchor distT="0" distB="0" distL="114300" distR="114300" simplePos="0" relativeHeight="251670528" behindDoc="0" locked="0" layoutInCell="1" allowOverlap="1" wp14:anchorId="235A3D23" wp14:editId="23318B8E">
             <wp:simplePos x="0" y="0"/>
             <wp:positionH relativeFrom="column">
               <wp:posOffset>445592</wp:posOffset>
@@ -807,7 +807,7 @@
           <w:noProof/>
         </w:rPr>
         <w:drawing>
-          <wp:anchor distT="0" distB="0" distL="114300" distR="114300" simplePos="0" relativeHeight="251659264" behindDoc="0" locked="0" layoutInCell="1" allowOverlap="1" wp14:anchorId="2D9781F5" wp14:editId="3A434643">
+          <wp:anchor distT="0" distB="0" distL="114300" distR="114300" simplePos="0" relativeHeight="251659264" behindDoc="0" locked="0" layoutInCell="1" allowOverlap="1" wp14:anchorId="2D9781F5" wp14:editId="6A6797A5">
             <wp:simplePos x="0" y="0"/>
             <wp:positionH relativeFrom="column">
               <wp:posOffset>-206375</wp:posOffset>
@@ -1492,6 +1492,236 @@
         </w:numPr>
       </w:pPr>
       <w:r>
+        <w:rPr>
+          <w:noProof/>
+        </w:rPr>
+        <w:drawing>
+          <wp:anchor distT="0" distB="0" distL="114300" distR="114300" simplePos="0" relativeHeight="251709440" behindDoc="0" locked="0" layoutInCell="1" allowOverlap="1" wp14:anchorId="246403D1" wp14:editId="78A5330C">
+            <wp:simplePos x="0" y="0"/>
+            <wp:positionH relativeFrom="margin">
+              <wp:posOffset>467995</wp:posOffset>
+            </wp:positionH>
+            <wp:positionV relativeFrom="paragraph">
+              <wp:posOffset>308610</wp:posOffset>
+            </wp:positionV>
+            <wp:extent cx="5010785" cy="3208655"/>
+            <wp:effectExtent l="0" t="0" r="0" b="0"/>
+            <wp:wrapSquare wrapText="bothSides"/>
+            <wp:docPr id="884887321" name="Imagen 1" descr="Texto&#10;&#10;El contenido generado por IA puede ser incorrecto."/>
+            <wp:cNvGraphicFramePr>
+              <a:graphicFrameLocks xmlns:a="http://schemas.openxmlformats.org/drawingml/2006/main" noChangeAspect="1"/>
+            </wp:cNvGraphicFramePr>
+            <a:graphic xmlns:a="http://schemas.openxmlformats.org/drawingml/2006/main">
+              <a:graphicData uri="http://schemas.openxmlformats.org/drawingml/2006/picture">
+                <pic:pic xmlns:pic="http://schemas.openxmlformats.org/drawingml/2006/picture">
+                  <pic:nvPicPr>
+                    <pic:cNvPr id="884887321" name="Imagen 1" descr="Texto&#10;&#10;El contenido generado por IA puede ser incorrecto."/>
+                    <pic:cNvPicPr/>
+                  </pic:nvPicPr>
+                  <pic:blipFill rotWithShape="1">
+                    <a:blip r:embed="rId8"/>
+                    <a:srcRect r="26361"/>
+                    <a:stretch>
+                      <a:fillRect/>
+                    </a:stretch>
+                  </pic:blipFill>
+                  <pic:spPr bwMode="auto">
+                    <a:xfrm>
+                      <a:off x="0" y="0"/>
+                      <a:ext cx="5010785" cy="3208655"/>
+                    </a:xfrm>
+                    <a:prstGeom prst="rect">
+                      <a:avLst/>
+                    </a:prstGeom>
+                    <a:ln>
+                      <a:noFill/>
+                    </a:ln>
+                    <a:extLst>
+                      <a:ext uri="{53640926-AAD7-44D8-BBD7-CCE9431645EC}">
+                        <a14:shadowObscured xmlns:a14="http://schemas.microsoft.com/office/drawing/2010/main"/>
+                      </a:ext>
+                    </a:extLst>
+                  </pic:spPr>
+                </pic:pic>
+              </a:graphicData>
+            </a:graphic>
+            <wp14:sizeRelH relativeFrom="margin">
+              <wp14:pctWidth>0</wp14:pctWidth>
+            </wp14:sizeRelH>
+            <wp14:sizeRelV relativeFrom="margin">
+              <wp14:pctHeight>0</wp14:pctHeight>
+            </wp14:sizeRelV>
+          </wp:anchor>
+        </w:drawing>
+      </w:r>
+      <w:r>
+        <w:t>Cliente</w:t>
+      </w:r>
+    </w:p>
+    <w:p>
+      <w:r>
+        <w:br w:type="page"/>
+      </w:r>
+    </w:p>
+    <w:p>
+      <w:pPr>
+        <w:pStyle w:val="Prrafodelista"/>
+        <w:numPr>
+          <w:ilvl w:val="1"/>
+          <w:numId w:val="3"/>
+        </w:numPr>
+      </w:pPr>
+      <w:r>
+        <w:rPr>
+          <w:noProof/>
+        </w:rPr>
+        <w:lastRenderedPageBreak/>
+        <w:drawing>
+          <wp:anchor distT="0" distB="0" distL="114300" distR="114300" simplePos="0" relativeHeight="251710464" behindDoc="0" locked="0" layoutInCell="1" allowOverlap="1" wp14:anchorId="298CA1F8" wp14:editId="132E7758">
+            <wp:simplePos x="0" y="0"/>
+            <wp:positionH relativeFrom="column">
+              <wp:posOffset>683895</wp:posOffset>
+            </wp:positionH>
+            <wp:positionV relativeFrom="paragraph">
+              <wp:posOffset>287020</wp:posOffset>
+            </wp:positionV>
+            <wp:extent cx="3912235" cy="3211195"/>
+            <wp:effectExtent l="0" t="0" r="0" b="8255"/>
+            <wp:wrapSquare wrapText="bothSides"/>
+            <wp:docPr id="127433021" name="Imagen 1"/>
+            <wp:cNvGraphicFramePr>
+              <a:graphicFrameLocks xmlns:a="http://schemas.openxmlformats.org/drawingml/2006/main" noChangeAspect="1"/>
+            </wp:cNvGraphicFramePr>
+            <a:graphic xmlns:a="http://schemas.openxmlformats.org/drawingml/2006/main">
+              <a:graphicData uri="http://schemas.openxmlformats.org/drawingml/2006/picture">
+                <pic:pic xmlns:pic="http://schemas.openxmlformats.org/drawingml/2006/picture">
+                  <pic:nvPicPr>
+                    <pic:cNvPr id="2035381410" name=""/>
+                    <pic:cNvPicPr/>
+                  </pic:nvPicPr>
+                  <pic:blipFill rotWithShape="1">
+                    <a:blip r:embed="rId9"/>
+                    <a:srcRect r="42817"/>
+                    <a:stretch>
+                      <a:fillRect/>
+                    </a:stretch>
+                  </pic:blipFill>
+                  <pic:spPr bwMode="auto">
+                    <a:xfrm>
+                      <a:off x="0" y="0"/>
+                      <a:ext cx="3912235" cy="3211195"/>
+                    </a:xfrm>
+                    <a:prstGeom prst="rect">
+                      <a:avLst/>
+                    </a:prstGeom>
+                    <a:ln>
+                      <a:noFill/>
+                    </a:ln>
+                    <a:extLst>
+                      <a:ext uri="{53640926-AAD7-44D8-BBD7-CCE9431645EC}">
+                        <a14:shadowObscured xmlns:a14="http://schemas.microsoft.com/office/drawing/2010/main"/>
+                      </a:ext>
+                    </a:extLst>
+                  </pic:spPr>
+                </pic:pic>
+              </a:graphicData>
+            </a:graphic>
+            <wp14:sizeRelH relativeFrom="margin">
+              <wp14:pctWidth>0</wp14:pctWidth>
+            </wp14:sizeRelH>
+            <wp14:sizeRelV relativeFrom="margin">
+              <wp14:pctHeight>0</wp14:pctHeight>
+            </wp14:sizeRelV>
+          </wp:anchor>
+        </w:drawing>
+      </w:r>
+      <w:r>
+        <w:t>Habitación</w:t>
+      </w:r>
+    </w:p>
+    <w:p/>
+    <w:p/>
+    <w:p/>
+    <w:p/>
+    <w:p/>
+    <w:p/>
+    <w:p/>
+    <w:p/>
+    <w:p/>
+    <w:p/>
+    <w:p/>
+    <w:p>
+      <w:pPr>
+        <w:pStyle w:val="Prrafodelista"/>
+        <w:numPr>
+          <w:ilvl w:val="1"/>
+          <w:numId w:val="3"/>
+        </w:numPr>
+      </w:pPr>
+      <w:r>
+        <w:rPr>
+          <w:noProof/>
+        </w:rPr>
+        <w:drawing>
+          <wp:anchor distT="0" distB="0" distL="114300" distR="114300" simplePos="0" relativeHeight="251712512" behindDoc="0" locked="0" layoutInCell="1" allowOverlap="1" wp14:anchorId="48E5C539" wp14:editId="79D11F6E">
+            <wp:simplePos x="0" y="0"/>
+            <wp:positionH relativeFrom="margin">
+              <wp:align>right</wp:align>
+            </wp:positionH>
+            <wp:positionV relativeFrom="paragraph">
+              <wp:posOffset>304165</wp:posOffset>
+            </wp:positionV>
+            <wp:extent cx="5612130" cy="1778635"/>
+            <wp:effectExtent l="0" t="0" r="7620" b="0"/>
+            <wp:wrapSquare wrapText="bothSides"/>
+            <wp:docPr id="1150066415" name="Imagen 1" descr="Captura de pantalla de computadora&#10;&#10;El contenido generado por IA puede ser incorrecto."/>
+            <wp:cNvGraphicFramePr>
+              <a:graphicFrameLocks xmlns:a="http://schemas.openxmlformats.org/drawingml/2006/main" noChangeAspect="1"/>
+            </wp:cNvGraphicFramePr>
+            <a:graphic xmlns:a="http://schemas.openxmlformats.org/drawingml/2006/main">
+              <a:graphicData uri="http://schemas.openxmlformats.org/drawingml/2006/picture">
+                <pic:pic xmlns:pic="http://schemas.openxmlformats.org/drawingml/2006/picture">
+                  <pic:nvPicPr>
+                    <pic:cNvPr id="1150066415" name="Imagen 1" descr="Captura de pantalla de computadora&#10;&#10;El contenido generado por IA puede ser incorrecto."/>
+                    <pic:cNvPicPr/>
+                  </pic:nvPicPr>
+                  <pic:blipFill>
+                    <a:blip r:embed="rId16"/>
+                    <a:stretch>
+                      <a:fillRect/>
+                    </a:stretch>
+                  </pic:blipFill>
+                  <pic:spPr>
+                    <a:xfrm>
+                      <a:off x="0" y="0"/>
+                      <a:ext cx="5612130" cy="1778635"/>
+                    </a:xfrm>
+                    <a:prstGeom prst="rect">
+                      <a:avLst/>
+                    </a:prstGeom>
+                  </pic:spPr>
+                </pic:pic>
+              </a:graphicData>
+            </a:graphic>
+          </wp:anchor>
+        </w:drawing>
+      </w:r>
+      <w:proofErr w:type="spellStart"/>
+      <w:r>
+        <w:t>Log_habitacion</w:t>
+      </w:r>
+      <w:proofErr w:type="spellEnd"/>
+    </w:p>
+    <w:p/>
+    <w:p>
+      <w:pPr>
+        <w:pStyle w:val="Prrafodelista"/>
+        <w:numPr>
+          <w:ilvl w:val="1"/>
+          <w:numId w:val="3"/>
+        </w:numPr>
+      </w:pPr>
+      <w:r>
         <w:t>Reserva</w:t>
       </w:r>
     </w:p>
@@ -1543,6 +1773,112 @@
     <w:p>
       <w:pPr>
         <w:pStyle w:val="Prrafodelista"/>
+      </w:pPr>
+    </w:p>
+    <w:p>
+      <w:pPr>
+        <w:pStyle w:val="Prrafodelista"/>
+      </w:pPr>
+    </w:p>
+    <w:p>
+      <w:pPr>
+        <w:pStyle w:val="Prrafodelista"/>
+      </w:pPr>
+    </w:p>
+    <w:p>
+      <w:pPr>
+        <w:pStyle w:val="Prrafodelista"/>
+        <w:numPr>
+          <w:ilvl w:val="1"/>
+          <w:numId w:val="3"/>
+        </w:numPr>
+      </w:pPr>
+      <w:r>
+        <w:lastRenderedPageBreak/>
+        <w:t>Pago y Reserva</w:t>
+      </w:r>
+    </w:p>
+    <w:p>
+      <w:pPr>
+        <w:pStyle w:val="Prrafodelista"/>
+      </w:pPr>
+      <w:r>
+        <w:rPr>
+          <w:noProof/>
+        </w:rPr>
+        <w:drawing>
+          <wp:anchor distT="0" distB="0" distL="114300" distR="114300" simplePos="0" relativeHeight="251714560" behindDoc="0" locked="0" layoutInCell="1" allowOverlap="1" wp14:anchorId="3C1254C0" wp14:editId="11AE7735">
+            <wp:simplePos x="0" y="0"/>
+            <wp:positionH relativeFrom="margin">
+              <wp:posOffset>870585</wp:posOffset>
+            </wp:positionH>
+            <wp:positionV relativeFrom="paragraph">
+              <wp:posOffset>54610</wp:posOffset>
+            </wp:positionV>
+            <wp:extent cx="3139440" cy="424815"/>
+            <wp:effectExtent l="0" t="0" r="3810" b="0"/>
+            <wp:wrapSquare wrapText="bothSides"/>
+            <wp:docPr id="431612036" name="Imagen 1" descr="Interfaz de usuario gráfica, Aplicación, Teams&#10;&#10;El contenido generado por IA puede ser incorrecto."/>
+            <wp:cNvGraphicFramePr>
+              <a:graphicFrameLocks xmlns:a="http://schemas.openxmlformats.org/drawingml/2006/main" noChangeAspect="1"/>
+            </wp:cNvGraphicFramePr>
+            <a:graphic xmlns:a="http://schemas.openxmlformats.org/drawingml/2006/main">
+              <a:graphicData uri="http://schemas.openxmlformats.org/drawingml/2006/picture">
+                <pic:pic xmlns:pic="http://schemas.openxmlformats.org/drawingml/2006/picture">
+                  <pic:nvPicPr>
+                    <pic:cNvPr id="591804932" name="Imagen 1" descr="Interfaz de usuario gráfica, Aplicación, Teams&#10;&#10;El contenido generado por IA puede ser incorrecto."/>
+                    <pic:cNvPicPr/>
+                  </pic:nvPicPr>
+                  <pic:blipFill rotWithShape="1">
+                    <a:blip r:embed="rId17"/>
+                    <a:srcRect r="63883" b="72308"/>
+                    <a:stretch>
+                      <a:fillRect/>
+                    </a:stretch>
+                  </pic:blipFill>
+                  <pic:spPr bwMode="auto">
+                    <a:xfrm>
+                      <a:off x="0" y="0"/>
+                      <a:ext cx="3139440" cy="424815"/>
+                    </a:xfrm>
+                    <a:prstGeom prst="rect">
+                      <a:avLst/>
+                    </a:prstGeom>
+                    <a:ln>
+                      <a:noFill/>
+                    </a:ln>
+                    <a:extLst>
+                      <a:ext uri="{53640926-AAD7-44D8-BBD7-CCE9431645EC}">
+                        <a14:shadowObscured xmlns:a14="http://schemas.microsoft.com/office/drawing/2010/main"/>
+                      </a:ext>
+                    </a:extLst>
+                  </pic:spPr>
+                </pic:pic>
+              </a:graphicData>
+            </a:graphic>
+            <wp14:sizeRelH relativeFrom="margin">
+              <wp14:pctWidth>0</wp14:pctWidth>
+            </wp14:sizeRelH>
+            <wp14:sizeRelV relativeFrom="margin">
+              <wp14:pctHeight>0</wp14:pctHeight>
+            </wp14:sizeRelV>
+          </wp:anchor>
+        </w:drawing>
+      </w:r>
+    </w:p>
+    <w:p>
+      <w:pPr>
+        <w:pStyle w:val="Prrafodelista"/>
+      </w:pPr>
+    </w:p>
+    <w:p>
+      <w:pPr>
+        <w:pStyle w:val="Prrafodelista"/>
+      </w:pPr>
+    </w:p>
+    <w:p>
+      <w:pPr>
+        <w:pStyle w:val="Prrafodelista"/>
         <w:numPr>
           <w:ilvl w:val="0"/>
           <w:numId w:val="3"/>
@@ -1695,7 +2031,7 @@
           <w:noProof/>
         </w:rPr>
         <w:drawing>
-          <wp:anchor distT="0" distB="0" distL="114300" distR="114300" simplePos="0" relativeHeight="251688960" behindDoc="0" locked="0" layoutInCell="1" allowOverlap="1" wp14:anchorId="54AF61C7" wp14:editId="5811B46B">
+          <wp:anchor distT="0" distB="0" distL="114300" distR="114300" simplePos="0" relativeHeight="251688960" behindDoc="0" locked="0" layoutInCell="1" allowOverlap="1" wp14:anchorId="54AF61C7" wp14:editId="785B876F">
             <wp:simplePos x="0" y="0"/>
             <wp:positionH relativeFrom="column">
               <wp:posOffset>487408</wp:posOffset>
@@ -1798,6 +2134,9 @@
         </w:numPr>
       </w:pPr>
       <w:r>
+        <w:rPr>
+          <w:noProof/>
+        </w:rPr>
         <w:drawing>
           <wp:anchor distT="0" distB="0" distL="114300" distR="114300" simplePos="0" relativeHeight="251691008" behindDoc="0" locked="0" layoutInCell="1" allowOverlap="1" wp14:anchorId="5A8E6522" wp14:editId="35F34AC7">
             <wp:simplePos x="0" y="0"/>
@@ -1881,6 +2220,9 @@
         <w:ind w:left="1440"/>
       </w:pPr>
       <w:r>
+        <w:rPr>
+          <w:noProof/>
+        </w:rPr>
         <w:drawing>
           <wp:anchor distT="0" distB="0" distL="114300" distR="114300" simplePos="0" relativeHeight="251693056" behindDoc="0" locked="0" layoutInCell="1" allowOverlap="1" wp14:anchorId="773FF58A" wp14:editId="16035B59">
             <wp:simplePos x="0" y="0"/>
@@ -1947,6 +2289,9 @@
         </w:numPr>
       </w:pPr>
       <w:r>
+        <w:rPr>
+          <w:noProof/>
+        </w:rPr>
         <w:drawing>
           <wp:anchor distT="0" distB="0" distL="114300" distR="114300" simplePos="0" relativeHeight="251695104" behindDoc="0" locked="0" layoutInCell="1" allowOverlap="1" wp14:anchorId="279E83C0" wp14:editId="54EC347E">
             <wp:simplePos x="0" y="0"/>
@@ -2028,6 +2373,9 @@
         <w:pStyle w:val="Prrafodelista"/>
       </w:pPr>
       <w:r>
+        <w:rPr>
+          <w:noProof/>
+        </w:rPr>
         <w:drawing>
           <wp:anchor distT="0" distB="0" distL="114300" distR="114300" simplePos="0" relativeHeight="251697152" behindDoc="0" locked="0" layoutInCell="1" allowOverlap="1" wp14:anchorId="38464FBD" wp14:editId="1E209E38">
             <wp:simplePos x="0" y="0"/>
@@ -2099,6 +2447,9 @@
         </w:numPr>
       </w:pPr>
       <w:r>
+        <w:rPr>
+          <w:noProof/>
+        </w:rPr>
         <w:drawing>
           <wp:anchor distT="0" distB="0" distL="114300" distR="114300" simplePos="0" relativeHeight="251699200" behindDoc="0" locked="0" layoutInCell="1" allowOverlap="1" wp14:anchorId="401FBD19" wp14:editId="346B7721">
             <wp:simplePos x="0" y="0"/>
@@ -2170,6 +2521,9 @@
         <w:pStyle w:val="Prrafodelista"/>
       </w:pPr>
       <w:r>
+        <w:rPr>
+          <w:noProof/>
+        </w:rPr>
         <w:drawing>
           <wp:anchor distT="0" distB="0" distL="114300" distR="114300" simplePos="0" relativeHeight="251701248" behindDoc="0" locked="0" layoutInCell="1" allowOverlap="1" wp14:anchorId="779A4527" wp14:editId="77983D38">
             <wp:simplePos x="0" y="0"/>
@@ -2227,6 +2581,9 @@
         </w:rPr>
       </w:pPr>
       <w:r>
+        <w:rPr>
+          <w:noProof/>
+        </w:rPr>
         <w:drawing>
           <wp:anchor distT="0" distB="0" distL="114300" distR="114300" simplePos="0" relativeHeight="251703296" behindDoc="0" locked="0" layoutInCell="1" allowOverlap="1" wp14:anchorId="7CADA1A7" wp14:editId="6ADDD474">
             <wp:simplePos x="0" y="0"/>
@@ -2350,6 +2707,7 @@
       </w:pPr>
       <w:r>
         <w:rPr>
+          <w:noProof/>
           <w:lang w:val="en-US"/>
         </w:rPr>
         <w:drawing>
@@ -2418,11 +2776,746 @@
     </w:p>
     <w:p>
       <w:pPr>
+        <w:pStyle w:val="Ttulo2"/>
+      </w:pPr>
+      <w:r>
+        <w:lastRenderedPageBreak/>
+        <w:t>Actividad 4</w:t>
+      </w:r>
+    </w:p>
+    <w:p>
+      <w:pPr>
+        <w:pStyle w:val="Prrafodelista"/>
+        <w:numPr>
+          <w:ilvl w:val="0"/>
+          <w:numId w:val="3"/>
+        </w:numPr>
+      </w:pPr>
+      <w:r>
+        <w:t>Carga de datos</w:t>
+      </w:r>
+    </w:p>
+    <w:p>
+      <w:pPr>
         <w:pStyle w:val="Prrafodelista"/>
         <w:rPr>
           <w:lang w:val="en-US"/>
         </w:rPr>
       </w:pPr>
+      <w:r>
+        <w:rPr>
+          <w:lang w:val="en-US"/>
+        </w:rPr>
+        <w:drawing>
+          <wp:anchor distT="0" distB="0" distL="114300" distR="114300" simplePos="0" relativeHeight="251706368" behindDoc="0" locked="0" layoutInCell="1" allowOverlap="1" wp14:anchorId="3715C07C" wp14:editId="697B554C">
+            <wp:simplePos x="0" y="0"/>
+            <wp:positionH relativeFrom="column">
+              <wp:posOffset>459105</wp:posOffset>
+            </wp:positionH>
+            <wp:positionV relativeFrom="paragraph">
+              <wp:posOffset>3175</wp:posOffset>
+            </wp:positionV>
+            <wp:extent cx="5612130" cy="306070"/>
+            <wp:effectExtent l="0" t="0" r="7620" b="0"/>
+            <wp:wrapSquare wrapText="bothSides"/>
+            <wp:docPr id="448891143" name="Imagen 1"/>
+            <wp:cNvGraphicFramePr>
+              <a:graphicFrameLocks xmlns:a="http://schemas.openxmlformats.org/drawingml/2006/main" noChangeAspect="1"/>
+            </wp:cNvGraphicFramePr>
+            <a:graphic xmlns:a="http://schemas.openxmlformats.org/drawingml/2006/main">
+              <a:graphicData uri="http://schemas.openxmlformats.org/drawingml/2006/picture">
+                <pic:pic xmlns:pic="http://schemas.openxmlformats.org/drawingml/2006/picture">
+                  <pic:nvPicPr>
+                    <pic:cNvPr id="448891143" name="Imagen 1"/>
+                    <pic:cNvPicPr/>
+                  </pic:nvPicPr>
+                  <pic:blipFill>
+                    <a:blip r:embed="rId32">
+                      <a:extLst>
+                        <a:ext uri="{28A0092B-C50C-407E-A947-70E740481C1C}">
+                          <a14:useLocalDpi xmlns:a14="http://schemas.microsoft.com/office/drawing/2010/main" val="0"/>
+                        </a:ext>
+                      </a:extLst>
+                    </a:blip>
+                    <a:stretch>
+                      <a:fillRect/>
+                    </a:stretch>
+                  </pic:blipFill>
+                  <pic:spPr>
+                    <a:xfrm>
+                      <a:off x="0" y="0"/>
+                      <a:ext cx="5612130" cy="306070"/>
+                    </a:xfrm>
+                    <a:prstGeom prst="rect">
+                      <a:avLst/>
+                    </a:prstGeom>
+                  </pic:spPr>
+                </pic:pic>
+              </a:graphicData>
+            </a:graphic>
+            <wp14:sizeRelH relativeFrom="page">
+              <wp14:pctWidth>0</wp14:pctWidth>
+            </wp14:sizeRelH>
+            <wp14:sizeRelV relativeFrom="page">
+              <wp14:pctHeight>0</wp14:pctHeight>
+            </wp14:sizeRelV>
+          </wp:anchor>
+        </w:drawing>
+      </w:r>
+    </w:p>
+    <w:p>
+      <w:pPr>
+        <w:pStyle w:val="Prrafodelista"/>
+        <w:numPr>
+          <w:ilvl w:val="0"/>
+          <w:numId w:val="3"/>
+        </w:numPr>
+      </w:pPr>
+      <w:r>
+        <w:t>SELECT * FROM cada tabla</w:t>
+      </w:r>
+    </w:p>
+    <w:p>
+      <w:pPr>
+        <w:pStyle w:val="Prrafodelista"/>
+        <w:numPr>
+          <w:ilvl w:val="1"/>
+          <w:numId w:val="3"/>
+        </w:numPr>
+      </w:pPr>
+      <w:r>
+        <w:drawing>
+          <wp:anchor distT="0" distB="0" distL="114300" distR="114300" simplePos="0" relativeHeight="251721728" behindDoc="0" locked="0" layoutInCell="1" allowOverlap="1" wp14:anchorId="2B086763" wp14:editId="4EC6EF3D">
+            <wp:simplePos x="0" y="0"/>
+            <wp:positionH relativeFrom="column">
+              <wp:posOffset>47625</wp:posOffset>
+            </wp:positionH>
+            <wp:positionV relativeFrom="paragraph">
+              <wp:posOffset>237490</wp:posOffset>
+            </wp:positionV>
+            <wp:extent cx="5612130" cy="2621280"/>
+            <wp:effectExtent l="0" t="0" r="7620" b="7620"/>
+            <wp:wrapSquare wrapText="bothSides"/>
+            <wp:docPr id="388808210" name="Imagen 1"/>
+            <wp:cNvGraphicFramePr>
+              <a:graphicFrameLocks xmlns:a="http://schemas.openxmlformats.org/drawingml/2006/main" noChangeAspect="1"/>
+            </wp:cNvGraphicFramePr>
+            <a:graphic xmlns:a="http://schemas.openxmlformats.org/drawingml/2006/main">
+              <a:graphicData uri="http://schemas.openxmlformats.org/drawingml/2006/picture">
+                <pic:pic xmlns:pic="http://schemas.openxmlformats.org/drawingml/2006/picture">
+                  <pic:nvPicPr>
+                    <pic:cNvPr id="388808210" name=""/>
+                    <pic:cNvPicPr/>
+                  </pic:nvPicPr>
+                  <pic:blipFill>
+                    <a:blip r:embed="rId33" cstate="print">
+                      <a:extLst>
+                        <a:ext uri="{28A0092B-C50C-407E-A947-70E740481C1C}">
+                          <a14:useLocalDpi xmlns:a14="http://schemas.microsoft.com/office/drawing/2010/main" val="0"/>
+                        </a:ext>
+                      </a:extLst>
+                    </a:blip>
+                    <a:stretch>
+                      <a:fillRect/>
+                    </a:stretch>
+                  </pic:blipFill>
+                  <pic:spPr>
+                    <a:xfrm>
+                      <a:off x="0" y="0"/>
+                      <a:ext cx="5612130" cy="2621280"/>
+                    </a:xfrm>
+                    <a:prstGeom prst="rect">
+                      <a:avLst/>
+                    </a:prstGeom>
+                  </pic:spPr>
+                </pic:pic>
+              </a:graphicData>
+            </a:graphic>
+            <wp14:sizeRelH relativeFrom="page">
+              <wp14:pctWidth>0</wp14:pctWidth>
+            </wp14:sizeRelH>
+            <wp14:sizeRelV relativeFrom="page">
+              <wp14:pctHeight>0</wp14:pctHeight>
+            </wp14:sizeRelV>
+          </wp:anchor>
+        </w:drawing>
+      </w:r>
+      <w:r>
+        <w:t>Cliente</w:t>
+      </w:r>
+    </w:p>
+    <w:p>
+      <w:pPr>
+        <w:pStyle w:val="Prrafodelista"/>
+        <w:ind w:left="1440"/>
+      </w:pPr>
+    </w:p>
+    <w:p>
+      <w:pPr>
+        <w:pStyle w:val="Prrafodelista"/>
+        <w:ind w:left="1440"/>
+      </w:pPr>
+    </w:p>
+    <w:p>
+      <w:pPr>
+        <w:pStyle w:val="Prrafodelista"/>
+        <w:numPr>
+          <w:ilvl w:val="1"/>
+          <w:numId w:val="3"/>
+        </w:numPr>
+      </w:pPr>
+      <w:r>
+        <w:drawing>
+          <wp:anchor distT="0" distB="0" distL="114300" distR="114300" simplePos="0" relativeHeight="251722752" behindDoc="0" locked="0" layoutInCell="1" allowOverlap="1" wp14:anchorId="6D96ADB6" wp14:editId="220C5934">
+            <wp:simplePos x="0" y="0"/>
+            <wp:positionH relativeFrom="column">
+              <wp:posOffset>276225</wp:posOffset>
+            </wp:positionH>
+            <wp:positionV relativeFrom="paragraph">
+              <wp:posOffset>218440</wp:posOffset>
+            </wp:positionV>
+            <wp:extent cx="5612130" cy="2594610"/>
+            <wp:effectExtent l="0" t="0" r="7620" b="0"/>
+            <wp:wrapSquare wrapText="bothSides"/>
+            <wp:docPr id="696408117" name="Imagen 1" descr="Pantalla de computadora con letras&#10;&#10;El contenido generado por IA puede ser incorrecto."/>
+            <wp:cNvGraphicFramePr>
+              <a:graphicFrameLocks xmlns:a="http://schemas.openxmlformats.org/drawingml/2006/main" noChangeAspect="1"/>
+            </wp:cNvGraphicFramePr>
+            <a:graphic xmlns:a="http://schemas.openxmlformats.org/drawingml/2006/main">
+              <a:graphicData uri="http://schemas.openxmlformats.org/drawingml/2006/picture">
+                <pic:pic xmlns:pic="http://schemas.openxmlformats.org/drawingml/2006/picture">
+                  <pic:nvPicPr>
+                    <pic:cNvPr id="696408117" name="Imagen 1" descr="Pantalla de computadora con letras&#10;&#10;El contenido generado por IA puede ser incorrecto."/>
+                    <pic:cNvPicPr/>
+                  </pic:nvPicPr>
+                  <pic:blipFill>
+                    <a:blip r:embed="rId34" cstate="print">
+                      <a:extLst>
+                        <a:ext uri="{28A0092B-C50C-407E-A947-70E740481C1C}">
+                          <a14:useLocalDpi xmlns:a14="http://schemas.microsoft.com/office/drawing/2010/main" val="0"/>
+                        </a:ext>
+                      </a:extLst>
+                    </a:blip>
+                    <a:stretch>
+                      <a:fillRect/>
+                    </a:stretch>
+                  </pic:blipFill>
+                  <pic:spPr>
+                    <a:xfrm>
+                      <a:off x="0" y="0"/>
+                      <a:ext cx="5612130" cy="2594610"/>
+                    </a:xfrm>
+                    <a:prstGeom prst="rect">
+                      <a:avLst/>
+                    </a:prstGeom>
+                  </pic:spPr>
+                </pic:pic>
+              </a:graphicData>
+            </a:graphic>
+            <wp14:sizeRelH relativeFrom="page">
+              <wp14:pctWidth>0</wp14:pctWidth>
+            </wp14:sizeRelH>
+            <wp14:sizeRelV relativeFrom="page">
+              <wp14:pctHeight>0</wp14:pctHeight>
+            </wp14:sizeRelV>
+          </wp:anchor>
+        </w:drawing>
+      </w:r>
+      <w:proofErr w:type="spellStart"/>
+      <w:r>
+        <w:t>Habitacion</w:t>
+      </w:r>
+      <w:proofErr w:type="spellEnd"/>
+    </w:p>
+    <w:p>
+      <w:pPr>
+        <w:pStyle w:val="Prrafodelista"/>
+        <w:ind w:left="1440"/>
+      </w:pPr>
+    </w:p>
+    <w:p>
+      <w:pPr>
+        <w:pStyle w:val="Prrafodelista"/>
+        <w:ind w:left="1440"/>
+      </w:pPr>
+    </w:p>
+    <w:p>
+      <w:pPr>
+        <w:pStyle w:val="Prrafodelista"/>
+        <w:ind w:left="1440"/>
+      </w:pPr>
+    </w:p>
+    <w:p>
+      <w:pPr>
+        <w:pStyle w:val="Prrafodelista"/>
+        <w:ind w:left="1440"/>
+      </w:pPr>
+    </w:p>
+    <w:p>
+      <w:pPr>
+        <w:pStyle w:val="Prrafodelista"/>
+        <w:numPr>
+          <w:ilvl w:val="1"/>
+          <w:numId w:val="3"/>
+        </w:numPr>
+      </w:pPr>
+      <w:r>
+        <w:lastRenderedPageBreak/>
+        <w:drawing>
+          <wp:anchor distT="0" distB="0" distL="114300" distR="114300" simplePos="0" relativeHeight="251723776" behindDoc="0" locked="0" layoutInCell="1" allowOverlap="1" wp14:anchorId="2D2E4D09" wp14:editId="75F70F21">
+            <wp:simplePos x="0" y="0"/>
+            <wp:positionH relativeFrom="column">
+              <wp:posOffset>17145</wp:posOffset>
+            </wp:positionH>
+            <wp:positionV relativeFrom="paragraph">
+              <wp:posOffset>380365</wp:posOffset>
+            </wp:positionV>
+            <wp:extent cx="5612130" cy="2580640"/>
+            <wp:effectExtent l="0" t="0" r="7620" b="0"/>
+            <wp:wrapSquare wrapText="bothSides"/>
+            <wp:docPr id="821534064" name="Imagen 1"/>
+            <wp:cNvGraphicFramePr>
+              <a:graphicFrameLocks xmlns:a="http://schemas.openxmlformats.org/drawingml/2006/main" noChangeAspect="1"/>
+            </wp:cNvGraphicFramePr>
+            <a:graphic xmlns:a="http://schemas.openxmlformats.org/drawingml/2006/main">
+              <a:graphicData uri="http://schemas.openxmlformats.org/drawingml/2006/picture">
+                <pic:pic xmlns:pic="http://schemas.openxmlformats.org/drawingml/2006/picture">
+                  <pic:nvPicPr>
+                    <pic:cNvPr id="821534064" name=""/>
+                    <pic:cNvPicPr/>
+                  </pic:nvPicPr>
+                  <pic:blipFill>
+                    <a:blip r:embed="rId35" cstate="print">
+                      <a:extLst>
+                        <a:ext uri="{28A0092B-C50C-407E-A947-70E740481C1C}">
+                          <a14:useLocalDpi xmlns:a14="http://schemas.microsoft.com/office/drawing/2010/main" val="0"/>
+                        </a:ext>
+                      </a:extLst>
+                    </a:blip>
+                    <a:stretch>
+                      <a:fillRect/>
+                    </a:stretch>
+                  </pic:blipFill>
+                  <pic:spPr>
+                    <a:xfrm>
+                      <a:off x="0" y="0"/>
+                      <a:ext cx="5612130" cy="2580640"/>
+                    </a:xfrm>
+                    <a:prstGeom prst="rect">
+                      <a:avLst/>
+                    </a:prstGeom>
+                  </pic:spPr>
+                </pic:pic>
+              </a:graphicData>
+            </a:graphic>
+            <wp14:sizeRelH relativeFrom="page">
+              <wp14:pctWidth>0</wp14:pctWidth>
+            </wp14:sizeRelH>
+            <wp14:sizeRelV relativeFrom="page">
+              <wp14:pctHeight>0</wp14:pctHeight>
+            </wp14:sizeRelV>
+          </wp:anchor>
+        </w:drawing>
+      </w:r>
+      <w:proofErr w:type="spellStart"/>
+      <w:r>
+        <w:t>Log_habitacion</w:t>
+      </w:r>
+      <w:proofErr w:type="spellEnd"/>
+    </w:p>
+    <w:p>
+      <w:pPr>
+        <w:pStyle w:val="Prrafodelista"/>
+      </w:pPr>
+    </w:p>
+    <w:p>
+      <w:pPr>
+        <w:pStyle w:val="Prrafodelista"/>
+        <w:ind w:left="1440"/>
+      </w:pPr>
+    </w:p>
+    <w:p>
+      <w:pPr>
+        <w:pStyle w:val="Prrafodelista"/>
+      </w:pPr>
+    </w:p>
+    <w:p>
+      <w:pPr>
+        <w:pStyle w:val="Prrafodelista"/>
+        <w:numPr>
+          <w:ilvl w:val="1"/>
+          <w:numId w:val="3"/>
+        </w:numPr>
+      </w:pPr>
+      <w:r>
+        <w:drawing>
+          <wp:anchor distT="0" distB="0" distL="114300" distR="114300" simplePos="0" relativeHeight="251724800" behindDoc="0" locked="0" layoutInCell="1" allowOverlap="1" wp14:anchorId="0B2E2482" wp14:editId="58B6C02B">
+            <wp:simplePos x="0" y="0"/>
+            <wp:positionH relativeFrom="column">
+              <wp:posOffset>24765</wp:posOffset>
+            </wp:positionH>
+            <wp:positionV relativeFrom="paragraph">
+              <wp:posOffset>305435</wp:posOffset>
+            </wp:positionV>
+            <wp:extent cx="5612130" cy="1880235"/>
+            <wp:effectExtent l="0" t="0" r="7620" b="5715"/>
+            <wp:wrapSquare wrapText="bothSides"/>
+            <wp:docPr id="16768825" name="Imagen 1" descr="Pantalla de computadora con fondo negro&#10;&#10;El contenido generado por IA puede ser incorrecto."/>
+            <wp:cNvGraphicFramePr>
+              <a:graphicFrameLocks xmlns:a="http://schemas.openxmlformats.org/drawingml/2006/main" noChangeAspect="1"/>
+            </wp:cNvGraphicFramePr>
+            <a:graphic xmlns:a="http://schemas.openxmlformats.org/drawingml/2006/main">
+              <a:graphicData uri="http://schemas.openxmlformats.org/drawingml/2006/picture">
+                <pic:pic xmlns:pic="http://schemas.openxmlformats.org/drawingml/2006/picture">
+                  <pic:nvPicPr>
+                    <pic:cNvPr id="16768825" name="Imagen 1" descr="Pantalla de computadora con fondo negro&#10;&#10;El contenido generado por IA puede ser incorrecto."/>
+                    <pic:cNvPicPr/>
+                  </pic:nvPicPr>
+                  <pic:blipFill>
+                    <a:blip r:embed="rId36" cstate="print">
+                      <a:extLst>
+                        <a:ext uri="{28A0092B-C50C-407E-A947-70E740481C1C}">
+                          <a14:useLocalDpi xmlns:a14="http://schemas.microsoft.com/office/drawing/2010/main" val="0"/>
+                        </a:ext>
+                      </a:extLst>
+                    </a:blip>
+                    <a:stretch>
+                      <a:fillRect/>
+                    </a:stretch>
+                  </pic:blipFill>
+                  <pic:spPr>
+                    <a:xfrm>
+                      <a:off x="0" y="0"/>
+                      <a:ext cx="5612130" cy="1880235"/>
+                    </a:xfrm>
+                    <a:prstGeom prst="rect">
+                      <a:avLst/>
+                    </a:prstGeom>
+                  </pic:spPr>
+                </pic:pic>
+              </a:graphicData>
+            </a:graphic>
+            <wp14:sizeRelH relativeFrom="page">
+              <wp14:pctWidth>0</wp14:pctWidth>
+            </wp14:sizeRelH>
+            <wp14:sizeRelV relativeFrom="page">
+              <wp14:pctHeight>0</wp14:pctHeight>
+            </wp14:sizeRelV>
+          </wp:anchor>
+        </w:drawing>
+      </w:r>
+      <w:r>
+        <w:t>Reserva</w:t>
+      </w:r>
+    </w:p>
+    <w:p>
+      <w:pPr>
+        <w:pStyle w:val="Prrafodelista"/>
+        <w:ind w:left="1440"/>
+      </w:pPr>
+    </w:p>
+    <w:p>
+      <w:pPr>
+        <w:pStyle w:val="Prrafodelista"/>
+        <w:numPr>
+          <w:ilvl w:val="1"/>
+          <w:numId w:val="3"/>
+        </w:numPr>
+      </w:pPr>
+      <w:r>
+        <w:drawing>
+          <wp:anchor distT="0" distB="0" distL="114300" distR="114300" simplePos="0" relativeHeight="251725824" behindDoc="0" locked="0" layoutInCell="1" allowOverlap="1" wp14:anchorId="095F6087" wp14:editId="0F26A5E3">
+            <wp:simplePos x="0" y="0"/>
+            <wp:positionH relativeFrom="margin">
+              <wp:align>left</wp:align>
+            </wp:positionH>
+            <wp:positionV relativeFrom="paragraph">
+              <wp:posOffset>280670</wp:posOffset>
+            </wp:positionV>
+            <wp:extent cx="5612130" cy="1978660"/>
+            <wp:effectExtent l="0" t="0" r="7620" b="2540"/>
+            <wp:wrapSquare wrapText="bothSides"/>
+            <wp:docPr id="187797178" name="Imagen 1"/>
+            <wp:cNvGraphicFramePr>
+              <a:graphicFrameLocks xmlns:a="http://schemas.openxmlformats.org/drawingml/2006/main" noChangeAspect="1"/>
+            </wp:cNvGraphicFramePr>
+            <a:graphic xmlns:a="http://schemas.openxmlformats.org/drawingml/2006/main">
+              <a:graphicData uri="http://schemas.openxmlformats.org/drawingml/2006/picture">
+                <pic:pic xmlns:pic="http://schemas.openxmlformats.org/drawingml/2006/picture">
+                  <pic:nvPicPr>
+                    <pic:cNvPr id="187797178" name=""/>
+                    <pic:cNvPicPr/>
+                  </pic:nvPicPr>
+                  <pic:blipFill>
+                    <a:blip r:embed="rId37" cstate="print">
+                      <a:extLst>
+                        <a:ext uri="{28A0092B-C50C-407E-A947-70E740481C1C}">
+                          <a14:useLocalDpi xmlns:a14="http://schemas.microsoft.com/office/drawing/2010/main" val="0"/>
+                        </a:ext>
+                      </a:extLst>
+                    </a:blip>
+                    <a:stretch>
+                      <a:fillRect/>
+                    </a:stretch>
+                  </pic:blipFill>
+                  <pic:spPr>
+                    <a:xfrm>
+                      <a:off x="0" y="0"/>
+                      <a:ext cx="5612130" cy="1978660"/>
+                    </a:xfrm>
+                    <a:prstGeom prst="rect">
+                      <a:avLst/>
+                    </a:prstGeom>
+                  </pic:spPr>
+                </pic:pic>
+              </a:graphicData>
+            </a:graphic>
+            <wp14:sizeRelH relativeFrom="page">
+              <wp14:pctWidth>0</wp14:pctWidth>
+            </wp14:sizeRelH>
+            <wp14:sizeRelV relativeFrom="page">
+              <wp14:pctHeight>0</wp14:pctHeight>
+            </wp14:sizeRelV>
+          </wp:anchor>
+        </w:drawing>
+      </w:r>
+      <w:r>
+        <w:t>Pago</w:t>
+      </w:r>
+    </w:p>
+    <w:p>
+      <w:pPr>
+        <w:pStyle w:val="Prrafodelista"/>
+      </w:pPr>
+    </w:p>
+    <w:p>
+      <w:pPr>
+        <w:pStyle w:val="Prrafodelista"/>
+        <w:numPr>
+          <w:ilvl w:val="0"/>
+          <w:numId w:val="3"/>
+        </w:numPr>
+        <w:rPr>
+          <w:lang w:val="en-US"/>
+        </w:rPr>
+      </w:pPr>
+      <w:r>
+        <w:rPr>
+          <w:lang w:val="en-US"/>
+        </w:rPr>
+        <w:lastRenderedPageBreak/>
+        <w:drawing>
+          <wp:anchor distT="0" distB="0" distL="114300" distR="114300" simplePos="0" relativeHeight="251726848" behindDoc="0" locked="0" layoutInCell="1" allowOverlap="1" wp14:anchorId="73594384" wp14:editId="56261CAB">
+            <wp:simplePos x="0" y="0"/>
+            <wp:positionH relativeFrom="column">
+              <wp:posOffset>222885</wp:posOffset>
+            </wp:positionH>
+            <wp:positionV relativeFrom="paragraph">
+              <wp:posOffset>289560</wp:posOffset>
+            </wp:positionV>
+            <wp:extent cx="5612130" cy="1028065"/>
+            <wp:effectExtent l="0" t="0" r="7620" b="635"/>
+            <wp:wrapSquare wrapText="bothSides"/>
+            <wp:docPr id="842586047" name="Imagen 1" descr="Captura de pantalla de un celular&#10;&#10;El contenido generado por IA puede ser incorrecto."/>
+            <wp:cNvGraphicFramePr>
+              <a:graphicFrameLocks xmlns:a="http://schemas.openxmlformats.org/drawingml/2006/main" noChangeAspect="1"/>
+            </wp:cNvGraphicFramePr>
+            <a:graphic xmlns:a="http://schemas.openxmlformats.org/drawingml/2006/main">
+              <a:graphicData uri="http://schemas.openxmlformats.org/drawingml/2006/picture">
+                <pic:pic xmlns:pic="http://schemas.openxmlformats.org/drawingml/2006/picture">
+                  <pic:nvPicPr>
+                    <pic:cNvPr id="842586047" name="Imagen 1" descr="Captura de pantalla de un celular&#10;&#10;El contenido generado por IA puede ser incorrecto."/>
+                    <pic:cNvPicPr/>
+                  </pic:nvPicPr>
+                  <pic:blipFill>
+                    <a:blip r:embed="rId38" cstate="print">
+                      <a:extLst>
+                        <a:ext uri="{28A0092B-C50C-407E-A947-70E740481C1C}">
+                          <a14:useLocalDpi xmlns:a14="http://schemas.microsoft.com/office/drawing/2010/main" val="0"/>
+                        </a:ext>
+                      </a:extLst>
+                    </a:blip>
+                    <a:stretch>
+                      <a:fillRect/>
+                    </a:stretch>
+                  </pic:blipFill>
+                  <pic:spPr>
+                    <a:xfrm>
+                      <a:off x="0" y="0"/>
+                      <a:ext cx="5612130" cy="1028065"/>
+                    </a:xfrm>
+                    <a:prstGeom prst="rect">
+                      <a:avLst/>
+                    </a:prstGeom>
+                  </pic:spPr>
+                </pic:pic>
+              </a:graphicData>
+            </a:graphic>
+            <wp14:sizeRelH relativeFrom="page">
+              <wp14:pctWidth>0</wp14:pctWidth>
+            </wp14:sizeRelH>
+            <wp14:sizeRelV relativeFrom="page">
+              <wp14:pctHeight>0</wp14:pctHeight>
+            </wp14:sizeRelV>
+          </wp:anchor>
+        </w:drawing>
+      </w:r>
+      <w:r>
+        <w:rPr>
+          <w:lang w:val="en-US"/>
+        </w:rPr>
+        <w:t xml:space="preserve">SELECT </w:t>
+      </w:r>
+      <w:proofErr w:type="gramStart"/>
+      <w:r>
+        <w:rPr>
+          <w:lang w:val="en-US"/>
+        </w:rPr>
+        <w:t>COUNT(</w:t>
+      </w:r>
+      <w:proofErr w:type="gramEnd"/>
+      <w:r>
+        <w:rPr>
+          <w:lang w:val="en-US"/>
+        </w:rPr>
+        <w:t xml:space="preserve">*) FROM </w:t>
+      </w:r>
+      <w:proofErr w:type="spellStart"/>
+      <w:r>
+        <w:rPr>
+          <w:lang w:val="en-US"/>
+        </w:rPr>
+        <w:t>cada</w:t>
+      </w:r>
+      <w:proofErr w:type="spellEnd"/>
+      <w:r>
+        <w:rPr>
+          <w:lang w:val="en-US"/>
+        </w:rPr>
+        <w:t xml:space="preserve"> </w:t>
+      </w:r>
+      <w:r>
+        <w:rPr>
+          <w:lang w:val="en-US"/>
+        </w:rPr>
+        <w:t>table</w:t>
+      </w:r>
+    </w:p>
+    <w:p>
+      <w:pPr>
+        <w:pStyle w:val="Prrafodelista"/>
+        <w:rPr>
+          <w:lang w:val="en-US"/>
+        </w:rPr>
+      </w:pPr>
+    </w:p>
+    <w:p>
+      <w:pPr>
+        <w:pStyle w:val="Prrafodelista"/>
+        <w:numPr>
+          <w:ilvl w:val="0"/>
+          <w:numId w:val="3"/>
+        </w:numPr>
+      </w:pPr>
+      <w:r>
+        <w:t xml:space="preserve">Creación de </w:t>
+      </w:r>
+      <w:proofErr w:type="spellStart"/>
+      <w:r>
+        <w:t>backup</w:t>
+      </w:r>
+      <w:proofErr w:type="spellEnd"/>
+      <w:r>
+        <w:t xml:space="preserve"> completo</w:t>
+      </w:r>
+    </w:p>
+    <w:p>
+      <w:pPr>
+        <w:pStyle w:val="Prrafodelista"/>
+        <w:numPr>
+          <w:ilvl w:val="0"/>
+          <w:numId w:val="3"/>
+        </w:numPr>
+      </w:pPr>
+      <w:r>
+        <w:t xml:space="preserve">Creación de </w:t>
+      </w:r>
+      <w:proofErr w:type="spellStart"/>
+      <w:r>
+        <w:t>backup</w:t>
+      </w:r>
+      <w:proofErr w:type="spellEnd"/>
+      <w:r>
+        <w:t xml:space="preserve"> incremental</w:t>
+      </w:r>
+    </w:p>
+    <w:p>
+      <w:pPr>
+        <w:pStyle w:val="Prrafodelista"/>
+        <w:rPr>
+          <w:lang w:val="en-US"/>
+        </w:rPr>
+      </w:pPr>
+      <w:r>
+        <w:rPr>
+          <w:lang w:val="en-US"/>
+        </w:rPr>
+        <w:drawing>
+          <wp:anchor distT="0" distB="0" distL="114300" distR="114300" simplePos="0" relativeHeight="251707392" behindDoc="0" locked="0" layoutInCell="1" allowOverlap="1" wp14:anchorId="63100542" wp14:editId="2BE39DB6">
+            <wp:simplePos x="0" y="0"/>
+            <wp:positionH relativeFrom="column">
+              <wp:posOffset>184785</wp:posOffset>
+            </wp:positionH>
+            <wp:positionV relativeFrom="paragraph">
+              <wp:posOffset>248285</wp:posOffset>
+            </wp:positionV>
+            <wp:extent cx="5612130" cy="1329055"/>
+            <wp:effectExtent l="0" t="0" r="7620" b="4445"/>
+            <wp:wrapSquare wrapText="bothSides"/>
+            <wp:docPr id="273917153" name="Imagen 1" descr="Captura de pantalla de computadora&#10;&#10;El contenido generado por IA puede ser incorrecto."/>
+            <wp:cNvGraphicFramePr>
+              <a:graphicFrameLocks xmlns:a="http://schemas.openxmlformats.org/drawingml/2006/main" noChangeAspect="1"/>
+            </wp:cNvGraphicFramePr>
+            <a:graphic xmlns:a="http://schemas.openxmlformats.org/drawingml/2006/main">
+              <a:graphicData uri="http://schemas.openxmlformats.org/drawingml/2006/picture">
+                <pic:pic xmlns:pic="http://schemas.openxmlformats.org/drawingml/2006/picture">
+                  <pic:nvPicPr>
+                    <pic:cNvPr id="273917153" name="Imagen 1" descr="Captura de pantalla de computadora&#10;&#10;El contenido generado por IA puede ser incorrecto."/>
+                    <pic:cNvPicPr/>
+                  </pic:nvPicPr>
+                  <pic:blipFill>
+                    <a:blip r:embed="rId39" cstate="print">
+                      <a:extLst>
+                        <a:ext uri="{28A0092B-C50C-407E-A947-70E740481C1C}">
+                          <a14:useLocalDpi xmlns:a14="http://schemas.microsoft.com/office/drawing/2010/main" val="0"/>
+                        </a:ext>
+                      </a:extLst>
+                    </a:blip>
+                    <a:stretch>
+                      <a:fillRect/>
+                    </a:stretch>
+                  </pic:blipFill>
+                  <pic:spPr>
+                    <a:xfrm>
+                      <a:off x="0" y="0"/>
+                      <a:ext cx="5612130" cy="1329055"/>
+                    </a:xfrm>
+                    <a:prstGeom prst="rect">
+                      <a:avLst/>
+                    </a:prstGeom>
+                  </pic:spPr>
+                </pic:pic>
+              </a:graphicData>
+            </a:graphic>
+            <wp14:sizeRelH relativeFrom="page">
+              <wp14:pctWidth>0</wp14:pctWidth>
+            </wp14:sizeRelH>
+            <wp14:sizeRelV relativeFrom="page">
+              <wp14:pctHeight>0</wp14:pctHeight>
+            </wp14:sizeRelV>
+          </wp:anchor>
+        </w:drawing>
+      </w:r>
     </w:p>
     <w:sectPr>
       <w:pgSz w:w="12240" w:h="15840"/>

</xml_diff>